<commit_message>
+ game + manual
</commit_message>
<xml_diff>
--- a/src/main/resources/manual.docx
+++ b/src/main/resources/manual.docx
@@ -508,7 +508,6 @@
           <w:rFonts w:ascii="Times New Roman" w:hAnsi="Times New Roman" w:cs="Times New Roman"/>
           <w:sz w:val="28"/>
           <w:szCs w:val="28"/>
-          <w:lang w:val="en-US"/>
         </w:rPr>
       </w:pPr>
       <w:r>
@@ -556,7 +555,6 @@
           <w:rFonts w:ascii="Times New Roman" w:hAnsi="Times New Roman" w:cs="Times New Roman"/>
           <w:sz w:val="28"/>
           <w:szCs w:val="28"/>
-          <w:lang w:val="en-US"/>
         </w:rPr>
         <w:t xml:space="preserve">  </w:t>
       </w:r>
@@ -1128,7 +1126,6 @@
         </w:rPr>
         <w:t>т.е. необходимо удалить слово «</w:t>
       </w:r>
-      <w:proofErr w:type="spellStart"/>
       <w:r>
         <w:rPr>
           <w:rFonts w:ascii="Times New Roman" w:hAnsi="Times New Roman" w:cs="Times New Roman"/>
@@ -1139,7 +1136,6 @@
         </w:rPr>
         <w:t>росси</w:t>
       </w:r>
-      <w:proofErr w:type="spellEnd"/>
       <w:r>
         <w:rPr>
           <w:rFonts w:ascii="Times New Roman" w:hAnsi="Times New Roman" w:cs="Times New Roman"/>
@@ -1628,27 +1624,7 @@
           <w:sz w:val="28"/>
           <w:szCs w:val="28"/>
         </w:rPr>
-        <w:t>слово «</w:t>
-      </w:r>
-      <w:proofErr w:type="spellStart"/>
-      <w:r>
-        <w:rPr>
-          <w:rFonts w:ascii="Times New Roman" w:hAnsi="Times New Roman" w:cs="Times New Roman"/>
-          <w:color w:val="000000" w:themeColor="text1"/>
-          <w:sz w:val="28"/>
-          <w:szCs w:val="28"/>
-        </w:rPr>
-        <w:t>моник</w:t>
-      </w:r>
-      <w:proofErr w:type="spellEnd"/>
-      <w:r>
-        <w:rPr>
-          <w:rFonts w:ascii="Times New Roman" w:hAnsi="Times New Roman" w:cs="Times New Roman"/>
-          <w:color w:val="000000" w:themeColor="text1"/>
-          <w:sz w:val="28"/>
-          <w:szCs w:val="28"/>
-        </w:rPr>
-        <w:t xml:space="preserve">» </w:t>
+        <w:t xml:space="preserve">слово «моник» </w:t>
       </w:r>
       <w:r>
         <w:rPr>
@@ -1681,9 +1657,8 @@
           <w:sz w:val="28"/>
           <w:szCs w:val="28"/>
         </w:rPr>
-        <w:t xml:space="preserve"> для того, чтобы отсеивались заголовки с окончанием </w:t>
-      </w:r>
-      <w:proofErr w:type="spellStart"/>
+        <w:t xml:space="preserve"> для того, чтобы отсеивались заголовки с окончанием МоникУ, МоникЕ и т.д.) или «беллу</w:t>
+      </w:r>
       <w:r>
         <w:rPr>
           <w:rFonts w:ascii="Times New Roman" w:hAnsi="Times New Roman" w:cs="Times New Roman"/>
@@ -1693,9 +1668,8 @@
           <w:sz w:val="28"/>
           <w:szCs w:val="28"/>
         </w:rPr>
-        <w:t>МоникУ</w:t>
-      </w:r>
-      <w:proofErr w:type="spellEnd"/>
+        <w:t>ч</w:t>
+      </w:r>
       <w:r>
         <w:rPr>
           <w:rFonts w:ascii="Times New Roman" w:hAnsi="Times New Roman" w:cs="Times New Roman"/>
@@ -1705,77 +1679,7 @@
           <w:sz w:val="28"/>
           <w:szCs w:val="28"/>
         </w:rPr>
-        <w:t xml:space="preserve">, </w:t>
-      </w:r>
-      <w:proofErr w:type="spellStart"/>
-      <w:r>
-        <w:rPr>
-          <w:rFonts w:ascii="Times New Roman" w:hAnsi="Times New Roman" w:cs="Times New Roman"/>
-          <w:i/>
-          <w:iCs/>
-          <w:color w:val="000000" w:themeColor="text1"/>
-          <w:sz w:val="28"/>
-          <w:szCs w:val="28"/>
-        </w:rPr>
-        <w:t>МоникЕ</w:t>
-      </w:r>
-      <w:proofErr w:type="spellEnd"/>
-      <w:r>
-        <w:rPr>
-          <w:rFonts w:ascii="Times New Roman" w:hAnsi="Times New Roman" w:cs="Times New Roman"/>
-          <w:i/>
-          <w:iCs/>
-          <w:color w:val="000000" w:themeColor="text1"/>
-          <w:sz w:val="28"/>
-          <w:szCs w:val="28"/>
-        </w:rPr>
-        <w:t xml:space="preserve"> и т.д.) или «</w:t>
-      </w:r>
-      <w:proofErr w:type="spellStart"/>
-      <w:r>
-        <w:rPr>
-          <w:rFonts w:ascii="Times New Roman" w:hAnsi="Times New Roman" w:cs="Times New Roman"/>
-          <w:i/>
-          <w:iCs/>
-          <w:color w:val="000000" w:themeColor="text1"/>
-          <w:sz w:val="28"/>
-          <w:szCs w:val="28"/>
-        </w:rPr>
-        <w:t>беллу</w:t>
-      </w:r>
-      <w:r>
-        <w:rPr>
-          <w:rFonts w:ascii="Times New Roman" w:hAnsi="Times New Roman" w:cs="Times New Roman"/>
-          <w:i/>
-          <w:iCs/>
-          <w:color w:val="000000" w:themeColor="text1"/>
-          <w:sz w:val="28"/>
-          <w:szCs w:val="28"/>
-        </w:rPr>
-        <w:t>ч</w:t>
-      </w:r>
-      <w:r>
-        <w:rPr>
-          <w:rFonts w:ascii="Times New Roman" w:hAnsi="Times New Roman" w:cs="Times New Roman"/>
-          <w:i/>
-          <w:iCs/>
-          <w:color w:val="000000" w:themeColor="text1"/>
-          <w:sz w:val="28"/>
-          <w:szCs w:val="28"/>
-        </w:rPr>
-        <w:t>чи</w:t>
-      </w:r>
-      <w:proofErr w:type="spellEnd"/>
-      <w:r>
-        <w:rPr>
-          <w:rFonts w:ascii="Times New Roman" w:hAnsi="Times New Roman" w:cs="Times New Roman"/>
-          <w:i/>
-          <w:iCs/>
-          <w:color w:val="000000" w:themeColor="text1"/>
-          <w:sz w:val="28"/>
-          <w:szCs w:val="28"/>
-        </w:rPr>
-        <w:t>».</w:t>
+        <w:t>чи».</w:t>
       </w:r>
       <w:r>
         <w:rPr>
@@ -2699,9 +2603,8 @@
           <w:sz w:val="28"/>
           <w:szCs w:val="28"/>
         </w:rPr>
-        <w:t xml:space="preserve">мы получили заголовки со словами </w:t>
-      </w:r>
-      <w:proofErr w:type="spellStart"/>
+        <w:t xml:space="preserve">мы получили заголовки со словами ипотекУ, ипотекИ. Если бы </w:t>
+      </w:r>
       <w:r>
         <w:rPr>
           <w:rFonts w:ascii="Times New Roman" w:hAnsi="Times New Roman" w:cs="Times New Roman"/>
@@ -2710,9 +2613,8 @@
           <w:sz w:val="28"/>
           <w:szCs w:val="28"/>
         </w:rPr>
-        <w:t>ипотекУ</w:t>
-      </w:r>
-      <w:proofErr w:type="spellEnd"/>
+        <w:t>в списке было только</w:t>
+      </w:r>
       <w:r>
         <w:rPr>
           <w:rFonts w:ascii="Times New Roman" w:hAnsi="Times New Roman" w:cs="Times New Roman"/>
@@ -2721,71 +2623,7 @@
           <w:sz w:val="28"/>
           <w:szCs w:val="28"/>
         </w:rPr>
-        <w:t xml:space="preserve">, </w:t>
-      </w:r>
-      <w:proofErr w:type="spellStart"/>
-      <w:r>
-        <w:rPr>
-          <w:rFonts w:ascii="Times New Roman" w:hAnsi="Times New Roman" w:cs="Times New Roman"/>
-          <w:i/>
-          <w:iCs/>
-          <w:sz w:val="28"/>
-          <w:szCs w:val="28"/>
-        </w:rPr>
-        <w:t>ипотекИ</w:t>
-      </w:r>
-      <w:proofErr w:type="spellEnd"/>
-      <w:r>
-        <w:rPr>
-          <w:rFonts w:ascii="Times New Roman" w:hAnsi="Times New Roman" w:cs="Times New Roman"/>
-          <w:i/>
-          <w:iCs/>
-          <w:sz w:val="28"/>
-          <w:szCs w:val="28"/>
-        </w:rPr>
-        <w:t xml:space="preserve">. Если бы </w:t>
-      </w:r>
-      <w:r>
-        <w:rPr>
-          <w:rFonts w:ascii="Times New Roman" w:hAnsi="Times New Roman" w:cs="Times New Roman"/>
-          <w:i/>
-          <w:iCs/>
-          <w:sz w:val="28"/>
-          <w:szCs w:val="28"/>
-        </w:rPr>
-        <w:t>в списке было только</w:t>
-      </w:r>
-      <w:r>
-        <w:rPr>
-          <w:rFonts w:ascii="Times New Roman" w:hAnsi="Times New Roman" w:cs="Times New Roman"/>
-          <w:i/>
-          <w:iCs/>
-          <w:sz w:val="28"/>
-          <w:szCs w:val="28"/>
-        </w:rPr>
-        <w:t xml:space="preserve"> слово «ипотека», то заголовки, оканчивающиеся на У и </w:t>
-      </w:r>
-      <w:proofErr w:type="spellStart"/>
-      <w:r>
-        <w:rPr>
-          <w:rFonts w:ascii="Times New Roman" w:hAnsi="Times New Roman" w:cs="Times New Roman"/>
-          <w:i/>
-          <w:iCs/>
-          <w:sz w:val="28"/>
-          <w:szCs w:val="28"/>
-        </w:rPr>
-        <w:t>И</w:t>
-      </w:r>
-      <w:proofErr w:type="spellEnd"/>
-      <w:r>
-        <w:rPr>
-          <w:rFonts w:ascii="Times New Roman" w:hAnsi="Times New Roman" w:cs="Times New Roman"/>
-          <w:i/>
-          <w:iCs/>
-          <w:sz w:val="28"/>
-          <w:szCs w:val="28"/>
-        </w:rPr>
-        <w:t>, не отобразились бы.</w:t>
+        <w:t xml:space="preserve"> слово «ипотека», то заголовки, оканчивающиеся на У и И, не отобразились бы.</w:t>
       </w:r>
     </w:p>
     <w:p>
@@ -4538,9 +4376,8 @@
           <w:lang w:eastAsia="ru-RU"/>
           <w14:ligatures w14:val="none"/>
         </w:rPr>
-        <w:t xml:space="preserve">                                   </w:t>
-      </w:r>
-      <w:proofErr w:type="gramStart"/>
+        <w:t xml:space="preserve">                                      </w:t>
+      </w:r>
       <w:r>
         <w:rPr>
           <w:rFonts w:ascii="Times New Roman" w:eastAsia="Times New Roman" w:hAnsi="Times New Roman" w:cs="Times New Roman"/>
@@ -4552,34 +4389,7 @@
           <w:lang w:eastAsia="ru-RU"/>
           <w14:ligatures w14:val="none"/>
         </w:rPr>
-        <w:t xml:space="preserve">   </w:t>
-      </w:r>
-      <w:r>
-        <w:rPr>
-          <w:rFonts w:ascii="Times New Roman" w:eastAsia="Times New Roman" w:hAnsi="Times New Roman" w:cs="Times New Roman"/>
-          <w:i/>
-          <w:iCs/>
-          <w:kern w:val="0"/>
-          <w:sz w:val="24"/>
-          <w:szCs w:val="24"/>
-          <w:lang w:eastAsia="ru-RU"/>
-          <w14:ligatures w14:val="none"/>
-        </w:rPr>
-        <w:t>(</w:t>
-      </w:r>
-      <w:proofErr w:type="gramEnd"/>
-      <w:r>
-        <w:rPr>
-          <w:rFonts w:ascii="Times New Roman" w:eastAsia="Times New Roman" w:hAnsi="Times New Roman" w:cs="Times New Roman"/>
-          <w:i/>
-          <w:iCs/>
-          <w:kern w:val="0"/>
-          <w:sz w:val="24"/>
-          <w:szCs w:val="24"/>
-          <w:lang w:eastAsia="ru-RU"/>
-          <w14:ligatures w14:val="none"/>
-        </w:rPr>
-        <w:t>её значимость) я выбираю равным 2 из 10.</w:t>
+        <w:t>(её значимость) я выбираю равным 2 из 10.</w:t>
       </w:r>
     </w:p>
     <w:p>
@@ -5583,67 +5393,7 @@
           <w:sz w:val="28"/>
           <w:szCs w:val="28"/>
         </w:rPr>
-        <w:t>«</w:t>
-      </w:r>
-      <w:proofErr w:type="spellStart"/>
-      <w:r>
-        <w:rPr>
-          <w:rFonts w:ascii="Times New Roman" w:hAnsi="Times New Roman" w:cs="Times New Roman"/>
-          <w:color w:val="000000" w:themeColor="text1"/>
-          <w:sz w:val="28"/>
-          <w:szCs w:val="28"/>
-        </w:rPr>
-        <w:t>увол_т</w:t>
-      </w:r>
-      <w:proofErr w:type="spellEnd"/>
-      <w:r>
-        <w:rPr>
-          <w:rFonts w:ascii="Times New Roman" w:hAnsi="Times New Roman" w:cs="Times New Roman"/>
-          <w:color w:val="000000" w:themeColor="text1"/>
-          <w:sz w:val="28"/>
-          <w:szCs w:val="28"/>
-        </w:rPr>
-        <w:t>» обнаружит: «</w:t>
-      </w:r>
-      <w:proofErr w:type="spellStart"/>
-      <w:r>
-        <w:rPr>
-          <w:rFonts w:ascii="Times New Roman" w:hAnsi="Times New Roman" w:cs="Times New Roman"/>
-          <w:color w:val="000000" w:themeColor="text1"/>
-          <w:sz w:val="28"/>
-          <w:szCs w:val="28"/>
-        </w:rPr>
-        <w:t>уволЯт</w:t>
-      </w:r>
-      <w:proofErr w:type="spellEnd"/>
-      <w:r>
-        <w:rPr>
-          <w:rFonts w:ascii="Times New Roman" w:hAnsi="Times New Roman" w:cs="Times New Roman"/>
-          <w:color w:val="000000" w:themeColor="text1"/>
-          <w:sz w:val="28"/>
-          <w:szCs w:val="28"/>
-        </w:rPr>
-        <w:t>», «</w:t>
-      </w:r>
-      <w:proofErr w:type="spellStart"/>
-      <w:r>
-        <w:rPr>
-          <w:rFonts w:ascii="Times New Roman" w:hAnsi="Times New Roman" w:cs="Times New Roman"/>
-          <w:color w:val="000000" w:themeColor="text1"/>
-          <w:sz w:val="28"/>
-          <w:szCs w:val="28"/>
-        </w:rPr>
-        <w:t>уволИт</w:t>
-      </w:r>
-      <w:proofErr w:type="spellEnd"/>
-      <w:r>
-        <w:rPr>
-          <w:rFonts w:ascii="Times New Roman" w:hAnsi="Times New Roman" w:cs="Times New Roman"/>
-          <w:color w:val="000000" w:themeColor="text1"/>
-          <w:sz w:val="28"/>
-          <w:szCs w:val="28"/>
-        </w:rPr>
-        <w:t>»</w:t>
+        <w:t>«увол_т» обнаружит: «уволЯт», «уволИт»</w:t>
       </w:r>
       <w:r>
         <w:rPr>
@@ -5976,25 +5726,7 @@
           <w:sz w:val="28"/>
           <w:szCs w:val="28"/>
         </w:rPr>
-        <w:t xml:space="preserve"> заполнять для более глубокого анализа, т.е. у слова «</w:t>
-      </w:r>
-      <w:proofErr w:type="spellStart"/>
-      <w:r>
-        <w:rPr>
-          <w:rFonts w:ascii="Times New Roman" w:hAnsi="Times New Roman" w:cs="Times New Roman"/>
-          <w:sz w:val="28"/>
-          <w:szCs w:val="28"/>
-        </w:rPr>
-        <w:t>бесплатн</w:t>
-      </w:r>
-      <w:proofErr w:type="spellEnd"/>
-      <w:r>
-        <w:rPr>
-          <w:rFonts w:ascii="Times New Roman" w:hAnsi="Times New Roman" w:cs="Times New Roman"/>
-          <w:sz w:val="28"/>
-          <w:szCs w:val="28"/>
-        </w:rPr>
-        <w:t xml:space="preserve">» стоит «+» и все новости, где оно встречается, будут иметь позитивную оценку. Даже новость «отменили бесплатный проезд» будет положительной. Поэтому и добавлен </w:t>
+        <w:t xml:space="preserve"> заполнять для более глубокого анализа, т.е. у слова «бесплатн» стоит «+» и все новости, где оно встречается, будут иметь позитивную оценку. Даже новость «отменили бесплатный проезд» будет положительной. Поэтому и добавлен </w:t>
       </w:r>
       <w:r>
         <w:rPr>
@@ -6043,36 +5775,8 @@
           <w:sz w:val="28"/>
           <w:szCs w:val="28"/>
         </w:rPr>
-        <w:t>Теперь все «</w:t>
-      </w:r>
-      <w:proofErr w:type="spellStart"/>
-      <w:r>
-        <w:rPr>
-          <w:rFonts w:ascii="Times New Roman" w:hAnsi="Times New Roman" w:cs="Times New Roman"/>
-          <w:sz w:val="28"/>
-          <w:szCs w:val="28"/>
-        </w:rPr>
-        <w:t>бесплатн</w:t>
-      </w:r>
-      <w:proofErr w:type="spellEnd"/>
-      <w:r>
-        <w:rPr>
-          <w:rFonts w:ascii="Times New Roman" w:hAnsi="Times New Roman" w:cs="Times New Roman"/>
-          <w:sz w:val="28"/>
-          <w:szCs w:val="28"/>
-        </w:rPr>
-        <w:t>» получат «+», а когда встретится новость, подходящая под «</w:t>
-      </w:r>
-      <w:proofErr w:type="spellStart"/>
-      <w:r>
-        <w:rPr>
-          <w:rFonts w:ascii="Times New Roman" w:hAnsi="Times New Roman" w:cs="Times New Roman"/>
-          <w:sz w:val="28"/>
-          <w:szCs w:val="28"/>
-        </w:rPr>
-        <w:t>отмен%бесплатн</w:t>
-      </w:r>
-      <w:proofErr w:type="spellEnd"/>
+        <w:t>Теперь все «бесплатн» получат «+», а когда встретится новость, подходящая под «отмен%бесплатн</w:t>
+      </w:r>
       <w:r>
         <w:rPr>
           <w:rFonts w:ascii="Times New Roman" w:hAnsi="Times New Roman" w:cs="Times New Roman"/>
@@ -6427,16 +6131,7 @@
           <w:sz w:val="28"/>
           <w:szCs w:val="28"/>
         </w:rPr>
-        <w:t xml:space="preserve">итаете их и ещё раз нажимаете поиск всех новостей и получаете только новые </w:t>
-      </w:r>
-      <w:proofErr w:type="gramStart"/>
-      <w:r>
-        <w:rPr>
-          <w:rFonts w:ascii="Times New Roman" w:hAnsi="Times New Roman" w:cs="Times New Roman"/>
-          <w:sz w:val="28"/>
-          <w:szCs w:val="28"/>
-        </w:rPr>
-        <w:t>заголовки</w:t>
+        <w:t>итаете их и ещё раз нажимаете поиск всех новостей и получаете только новые заголовки</w:t>
       </w:r>
       <w:r>
         <w:rPr>
@@ -6452,16 +6147,7 @@
           <w:sz w:val="28"/>
           <w:szCs w:val="28"/>
         </w:rPr>
-        <w:t xml:space="preserve">  </w:t>
-      </w:r>
-      <w:proofErr w:type="gramEnd"/>
-      <w:r>
-        <w:rPr>
-          <w:rFonts w:ascii="Times New Roman" w:hAnsi="Times New Roman" w:cs="Times New Roman"/>
-          <w:sz w:val="28"/>
-          <w:szCs w:val="28"/>
-        </w:rPr>
-        <w:t xml:space="preserve">              </w:t>
+        <w:t xml:space="preserve">                </w:t>
       </w:r>
       <w:r>
         <w:rPr>
@@ -7335,16 +7021,7 @@
           <w:sz w:val="28"/>
           <w:szCs w:val="28"/>
         </w:rPr>
-        <w:t xml:space="preserve">ограничение в 10 тысяч </w:t>
-      </w:r>
-      <w:proofErr w:type="gramStart"/>
-      <w:r>
-        <w:rPr>
-          <w:rFonts w:ascii="Times New Roman" w:hAnsi="Times New Roman" w:cs="Times New Roman"/>
-          <w:sz w:val="28"/>
-          <w:szCs w:val="28"/>
-        </w:rPr>
-        <w:t>строк</w:t>
+        <w:t>ограничение в 10 тысяч строк</w:t>
       </w:r>
       <w:r>
         <w:rPr>
@@ -7360,16 +7037,7 @@
           <w:sz w:val="28"/>
           <w:szCs w:val="28"/>
         </w:rPr>
-        <w:t xml:space="preserve">   </w:t>
-      </w:r>
-      <w:proofErr w:type="gramEnd"/>
-      <w:r>
-        <w:rPr>
-          <w:rFonts w:ascii="Times New Roman" w:hAnsi="Times New Roman" w:cs="Times New Roman"/>
-          <w:sz w:val="28"/>
-          <w:szCs w:val="28"/>
-        </w:rPr>
-        <w:t xml:space="preserve">                         и </w:t>
+        <w:t xml:space="preserve">                            и </w:t>
       </w:r>
       <w:r>
         <w:rPr>
@@ -7605,20 +7273,8 @@
           <w:sz w:val="28"/>
           <w:szCs w:val="28"/>
         </w:rPr>
-        <w:t xml:space="preserve">                  </w:t>
-      </w:r>
-      <w:proofErr w:type="gramStart"/>
-      <w:r>
-        <w:rPr>
-          <w:rFonts w:ascii="Times New Roman" w:hAnsi="Times New Roman" w:cs="Times New Roman"/>
-          <w:b/>
-          <w:bCs/>
-          <w:sz w:val="28"/>
-          <w:szCs w:val="28"/>
-        </w:rPr>
-        <w:t xml:space="preserve">   «</w:t>
-      </w:r>
-      <w:proofErr w:type="gramEnd"/>
+        <w:t xml:space="preserve">                     «</w:t>
+      </w:r>
       <w:r>
         <w:rPr>
           <w:rFonts w:ascii="Times New Roman" w:hAnsi="Times New Roman" w:cs="Times New Roman"/>
@@ -10533,7 +10189,6 @@
         </w:rPr>
         <w:t xml:space="preserve"> (точку с запятой не ставим умышленно)</w:t>
       </w:r>
-      <w:proofErr w:type="gramStart"/>
       <w:r>
         <w:rPr>
           <w:rFonts w:ascii="Times New Roman" w:hAnsi="Times New Roman" w:cs="Times New Roman"/>
@@ -10575,7 +10230,6 @@
         </w:rPr>
         <w:t>tables</w:t>
       </w:r>
-      <w:proofErr w:type="gramEnd"/>
     </w:p>
     <w:p>
       <w:pPr>
@@ -10718,7 +10372,6 @@
           <w:lang w:val="en-US"/>
         </w:rPr>
       </w:pPr>
-      <w:proofErr w:type="gramStart"/>
       <w:r>
         <w:rPr>
           <w:rFonts w:ascii="Times New Roman" w:hAnsi="Times New Roman" w:cs="Times New Roman"/>
@@ -10743,7 +10396,6 @@
         </w:rPr>
         <w:t>header</w:t>
       </w:r>
-      <w:proofErr w:type="gramEnd"/>
       <w:r>
         <w:rPr>
           <w:rFonts w:ascii="Times New Roman" w:hAnsi="Times New Roman" w:cs="Times New Roman"/>
@@ -10781,7 +10433,6 @@
           <w:lang w:val="en-US"/>
         </w:rPr>
       </w:pPr>
-      <w:proofErr w:type="gramStart"/>
       <w:r>
         <w:rPr>
           <w:rFonts w:ascii="Times New Roman" w:hAnsi="Times New Roman" w:cs="Times New Roman"/>
@@ -10806,7 +10457,6 @@
         </w:rPr>
         <w:t>mode</w:t>
       </w:r>
-      <w:proofErr w:type="gramEnd"/>
       <w:r>
         <w:rPr>
           <w:rFonts w:ascii="Times New Roman" w:hAnsi="Times New Roman" w:cs="Times New Roman"/>
@@ -12493,10 +12143,10 @@
           <w:noProof/>
         </w:rPr>
         <w:drawing>
-          <wp:inline distT="0" distB="0" distL="0" distR="0" wp14:anchorId="6EC28509" wp14:editId="18FFA318">
-            <wp:extent cx="1519949" cy="1038759"/>
-            <wp:effectExtent l="0" t="0" r="4445" b="9525"/>
-            <wp:docPr id="1749270664" name="Рисунок 1"/>
+          <wp:inline distT="0" distB="0" distL="0" distR="0" wp14:anchorId="01D84FF1" wp14:editId="627F8AB2">
+            <wp:extent cx="1885950" cy="1504950"/>
+            <wp:effectExtent l="0" t="0" r="0" b="0"/>
+            <wp:docPr id="574112825" name="Рисунок 1"/>
             <wp:cNvGraphicFramePr>
               <a:graphicFrameLocks xmlns:a="http://schemas.openxmlformats.org/drawingml/2006/main" noChangeAspect="1"/>
             </wp:cNvGraphicFramePr>
@@ -12504,7 +12154,7 @@
               <a:graphicData uri="http://schemas.openxmlformats.org/drawingml/2006/picture">
                 <pic:pic xmlns:pic="http://schemas.openxmlformats.org/drawingml/2006/picture">
                   <pic:nvPicPr>
-                    <pic:cNvPr id="1749270664" name=""/>
+                    <pic:cNvPr id="574112825" name=""/>
                     <pic:cNvPicPr/>
                   </pic:nvPicPr>
                   <pic:blipFill>
@@ -12516,7 +12166,7 @@
                   <pic:spPr>
                     <a:xfrm>
                       <a:off x="0" y="0"/>
-                      <a:ext cx="1523370" cy="1041097"/>
+                      <a:ext cx="1885950" cy="1504950"/>
                     </a:xfrm>
                     <a:prstGeom prst="rect">
                       <a:avLst/>
@@ -13036,16 +12686,107 @@
           <w:szCs w:val="28"/>
         </w:rPr>
       </w:pPr>
-    </w:p>
-    <w:p>
-      <w:pPr>
-        <w:jc w:val="both"/>
-        <w:rPr>
-          <w:rFonts w:ascii="Times New Roman" w:hAnsi="Times New Roman" w:cs="Times New Roman"/>
-          <w:sz w:val="28"/>
-          <w:szCs w:val="28"/>
-        </w:rPr>
-      </w:pPr>
+      <w:r>
+        <w:rPr>
+          <w:rFonts w:ascii="Times New Roman" w:hAnsi="Times New Roman" w:cs="Times New Roman"/>
+          <w:sz w:val="28"/>
+          <w:szCs w:val="28"/>
+        </w:rPr>
+        <w:t>6</w:t>
+      </w:r>
+      <w:r>
+        <w:rPr>
+          <w:rFonts w:ascii="Times New Roman" w:hAnsi="Times New Roman" w:cs="Times New Roman"/>
+          <w:sz w:val="28"/>
+          <w:szCs w:val="28"/>
+        </w:rPr>
+        <w:t xml:space="preserve">) </w:t>
+      </w:r>
+      <w:r>
+        <w:rPr>
+          <w:rFonts w:ascii="Times New Roman" w:hAnsi="Times New Roman" w:cs="Times New Roman"/>
+          <w:b/>
+          <w:bCs/>
+          <w:sz w:val="28"/>
+          <w:szCs w:val="28"/>
+          <w:lang w:val="en-US"/>
+        </w:rPr>
+        <w:t>Play</w:t>
+      </w:r>
+      <w:r>
+        <w:rPr>
+          <w:rFonts w:ascii="Times New Roman" w:hAnsi="Times New Roman" w:cs="Times New Roman"/>
+          <w:b/>
+          <w:bCs/>
+          <w:sz w:val="28"/>
+          <w:szCs w:val="28"/>
+        </w:rPr>
+        <w:t xml:space="preserve"> </w:t>
+      </w:r>
+      <w:r>
+        <w:rPr>
+          <w:rFonts w:ascii="Times New Roman" w:hAnsi="Times New Roman" w:cs="Times New Roman"/>
+          <w:b/>
+          <w:bCs/>
+          <w:sz w:val="28"/>
+          <w:szCs w:val="28"/>
+          <w:lang w:val="en-US"/>
+        </w:rPr>
+        <w:t>game</w:t>
+      </w:r>
+      <w:r>
+        <w:rPr>
+          <w:rFonts w:ascii="Times New Roman" w:hAnsi="Times New Roman" w:cs="Times New Roman"/>
+          <w:sz w:val="28"/>
+          <w:szCs w:val="28"/>
+        </w:rPr>
+        <w:t xml:space="preserve"> – </w:t>
+      </w:r>
+      <w:r>
+        <w:rPr>
+          <w:rFonts w:ascii="Times New Roman" w:hAnsi="Times New Roman" w:cs="Times New Roman"/>
+          <w:sz w:val="28"/>
+          <w:szCs w:val="28"/>
+        </w:rPr>
+        <w:t xml:space="preserve">игра для развития внимания </w:t>
+      </w:r>
+      <w:hyperlink r:id="rId46" w:history="1">
+        <w:r>
+          <w:rPr>
+            <w:rStyle w:val="a4"/>
+            <w:rFonts w:ascii="Times New Roman" w:hAnsi="Times New Roman" w:cs="Times New Roman"/>
+            <w:sz w:val="28"/>
+            <w:szCs w:val="28"/>
+          </w:rPr>
+          <w:t>https://github.com/mrprogre/b</w:t>
+        </w:r>
+        <w:r>
+          <w:rPr>
+            <w:rStyle w:val="a4"/>
+            <w:rFonts w:ascii="Times New Roman" w:hAnsi="Times New Roman" w:cs="Times New Roman"/>
+            <w:sz w:val="28"/>
+            <w:szCs w:val="28"/>
+          </w:rPr>
+          <w:t>r</w:t>
+        </w:r>
+        <w:r>
+          <w:rPr>
+            <w:rStyle w:val="a4"/>
+            <w:rFonts w:ascii="Times New Roman" w:hAnsi="Times New Roman" w:cs="Times New Roman"/>
+            <w:sz w:val="28"/>
+            <w:szCs w:val="28"/>
+          </w:rPr>
+          <w:t>ain-shake-game</w:t>
+        </w:r>
+      </w:hyperlink>
+      <w:r>
+        <w:rPr>
+          <w:rFonts w:ascii="Times New Roman" w:hAnsi="Times New Roman" w:cs="Times New Roman"/>
+          <w:sz w:val="28"/>
+          <w:szCs w:val="28"/>
+        </w:rPr>
+        <w:t>;</w:t>
+      </w:r>
     </w:p>
     <w:p>
       <w:pPr>
@@ -13314,7 +13055,7 @@
                     </pic:cNvPicPr>
                   </pic:nvPicPr>
                   <pic:blipFill>
-                    <a:blip r:embed="rId46">
+                    <a:blip r:embed="rId47">
                       <a:extLst>
                         <a:ext uri="{28A0092B-C50C-407E-A947-70E740481C1C}">
                           <a14:useLocalDpi xmlns:a14="http://schemas.microsoft.com/office/drawing/2010/main" val="0"/>

</xml_diff>

<commit_message>
+ choose lang when create user
</commit_message>
<xml_diff>
--- a/src/main/resources/manual.docx
+++ b/src/main/resources/manual.docx
@@ -515,10 +515,10 @@
           <w:noProof/>
         </w:rPr>
         <w:drawing>
-          <wp:inline distT="0" distB="0" distL="0" distR="0" wp14:anchorId="5705D638" wp14:editId="1B424438">
-            <wp:extent cx="2186609" cy="1549565"/>
-            <wp:effectExtent l="0" t="0" r="4445" b="0"/>
-            <wp:docPr id="947671935" name="Рисунок 1"/>
+          <wp:inline distT="0" distB="0" distL="0" distR="0" wp14:anchorId="17672CE5" wp14:editId="3AEA29F0">
+            <wp:extent cx="2181931" cy="1765189"/>
+            <wp:effectExtent l="0" t="0" r="8890" b="6985"/>
+            <wp:docPr id="1328002890" name="Рисунок 1"/>
             <wp:cNvGraphicFramePr>
               <a:graphicFrameLocks xmlns:a="http://schemas.openxmlformats.org/drawingml/2006/main" noChangeAspect="1"/>
             </wp:cNvGraphicFramePr>
@@ -526,23 +526,36 @@
               <a:graphicData uri="http://schemas.openxmlformats.org/drawingml/2006/picture">
                 <pic:pic xmlns:pic="http://schemas.openxmlformats.org/drawingml/2006/picture">
                   <pic:nvPicPr>
-                    <pic:cNvPr id="947671935" name=""/>
-                    <pic:cNvPicPr/>
+                    <pic:cNvPr id="0" name="Picture 1"/>
+                    <pic:cNvPicPr>
+                      <a:picLocks noChangeAspect="1" noChangeArrowheads="1"/>
+                    </pic:cNvPicPr>
                   </pic:nvPicPr>
                   <pic:blipFill>
-                    <a:blip r:embed="rId8"/>
+                    <a:blip r:embed="rId8">
+                      <a:extLst>
+                        <a:ext uri="{28A0092B-C50C-407E-A947-70E740481C1C}">
+                          <a14:useLocalDpi xmlns:a14="http://schemas.microsoft.com/office/drawing/2010/main" val="0"/>
+                        </a:ext>
+                      </a:extLst>
+                    </a:blip>
+                    <a:srcRect/>
                     <a:stretch>
                       <a:fillRect/>
                     </a:stretch>
                   </pic:blipFill>
-                  <pic:spPr>
+                  <pic:spPr bwMode="auto">
                     <a:xfrm>
                       <a:off x="0" y="0"/>
-                      <a:ext cx="2201261" cy="1559948"/>
+                      <a:ext cx="2184942" cy="1767625"/>
                     </a:xfrm>
                     <a:prstGeom prst="rect">
                       <a:avLst/>
                     </a:prstGeom>
+                    <a:noFill/>
+                    <a:ln>
+                      <a:noFill/>
+                    </a:ln>
                   </pic:spPr>
                 </pic:pic>
               </a:graphicData>
@@ -701,6 +714,24 @@
           <w:szCs w:val="28"/>
         </w:rPr>
         <w:t>.</w:t>
+      </w:r>
+    </w:p>
+    <w:p>
+      <w:pPr>
+        <w:jc w:val="both"/>
+        <w:rPr>
+          <w:rFonts w:ascii="Times New Roman" w:hAnsi="Times New Roman" w:cs="Times New Roman"/>
+          <w:sz w:val="28"/>
+          <w:szCs w:val="28"/>
+        </w:rPr>
+      </w:pPr>
+      <w:r>
+        <w:rPr>
+          <w:rFonts w:ascii="Times New Roman" w:hAnsi="Times New Roman" w:cs="Times New Roman"/>
+          <w:sz w:val="28"/>
+          <w:szCs w:val="28"/>
+        </w:rPr>
+        <w:t>Язык интерфейса: русский, английский.</w:t>
       </w:r>
     </w:p>
     <w:p>
@@ -800,26 +831,6 @@
     </w:p>
     <w:p>
       <w:pPr>
-        <w:jc w:val="both"/>
-        <w:rPr>
-          <w:rFonts w:ascii="Times New Roman" w:hAnsi="Times New Roman" w:cs="Times New Roman"/>
-          <w:sz w:val="28"/>
-          <w:szCs w:val="28"/>
-        </w:rPr>
-      </w:pPr>
-    </w:p>
-    <w:p>
-      <w:pPr>
-        <w:jc w:val="both"/>
-        <w:rPr>
-          <w:rFonts w:ascii="Times New Roman" w:hAnsi="Times New Roman" w:cs="Times New Roman"/>
-          <w:sz w:val="28"/>
-          <w:szCs w:val="28"/>
-        </w:rPr>
-      </w:pPr>
-    </w:p>
-    <w:p>
-      <w:pPr>
         <w:jc w:val="center"/>
         <w:rPr>
           <w:rFonts w:ascii="Times New Roman" w:hAnsi="Times New Roman" w:cs="Times New Roman"/>
@@ -1126,6 +1137,7 @@
         </w:rPr>
         <w:t>т.е. необходимо удалить слово «</w:t>
       </w:r>
+      <w:proofErr w:type="spellStart"/>
       <w:r>
         <w:rPr>
           <w:rFonts w:ascii="Times New Roman" w:hAnsi="Times New Roman" w:cs="Times New Roman"/>
@@ -1136,6 +1148,7 @@
         </w:rPr>
         <w:t>росси</w:t>
       </w:r>
+      <w:proofErr w:type="spellEnd"/>
       <w:r>
         <w:rPr>
           <w:rFonts w:ascii="Times New Roman" w:hAnsi="Times New Roman" w:cs="Times New Roman"/>
@@ -1624,7 +1637,27 @@
           <w:sz w:val="28"/>
           <w:szCs w:val="28"/>
         </w:rPr>
-        <w:t xml:space="preserve">слово «моник» </w:t>
+        <w:t>слово «</w:t>
+      </w:r>
+      <w:proofErr w:type="spellStart"/>
+      <w:r>
+        <w:rPr>
+          <w:rFonts w:ascii="Times New Roman" w:hAnsi="Times New Roman" w:cs="Times New Roman"/>
+          <w:color w:val="000000" w:themeColor="text1"/>
+          <w:sz w:val="28"/>
+          <w:szCs w:val="28"/>
+        </w:rPr>
+        <w:t>моник</w:t>
+      </w:r>
+      <w:proofErr w:type="spellEnd"/>
+      <w:r>
+        <w:rPr>
+          <w:rFonts w:ascii="Times New Roman" w:hAnsi="Times New Roman" w:cs="Times New Roman"/>
+          <w:color w:val="000000" w:themeColor="text1"/>
+          <w:sz w:val="28"/>
+          <w:szCs w:val="28"/>
+        </w:rPr>
+        <w:t xml:space="preserve">» </w:t>
       </w:r>
       <w:r>
         <w:rPr>
@@ -1657,8 +1690,9 @@
           <w:sz w:val="28"/>
           <w:szCs w:val="28"/>
         </w:rPr>
-        <w:t xml:space="preserve"> для того, чтобы отсеивались заголовки с окончанием МоникУ, МоникЕ и т.д.) или «беллу</w:t>
-      </w:r>
+        <w:t xml:space="preserve"> для того, чтобы отсеивались заголовки с окончанием </w:t>
+      </w:r>
+      <w:proofErr w:type="spellStart"/>
       <w:r>
         <w:rPr>
           <w:rFonts w:ascii="Times New Roman" w:hAnsi="Times New Roman" w:cs="Times New Roman"/>
@@ -1668,8 +1702,9 @@
           <w:sz w:val="28"/>
           <w:szCs w:val="28"/>
         </w:rPr>
-        <w:t>ч</w:t>
-      </w:r>
+        <w:t>МоникУ</w:t>
+      </w:r>
+      <w:proofErr w:type="spellEnd"/>
       <w:r>
         <w:rPr>
           <w:rFonts w:ascii="Times New Roman" w:hAnsi="Times New Roman" w:cs="Times New Roman"/>
@@ -1679,7 +1714,77 @@
           <w:sz w:val="28"/>
           <w:szCs w:val="28"/>
         </w:rPr>
-        <w:t>чи».</w:t>
+        <w:t xml:space="preserve">, </w:t>
+      </w:r>
+      <w:proofErr w:type="spellStart"/>
+      <w:r>
+        <w:rPr>
+          <w:rFonts w:ascii="Times New Roman" w:hAnsi="Times New Roman" w:cs="Times New Roman"/>
+          <w:i/>
+          <w:iCs/>
+          <w:color w:val="000000" w:themeColor="text1"/>
+          <w:sz w:val="28"/>
+          <w:szCs w:val="28"/>
+        </w:rPr>
+        <w:t>МоникЕ</w:t>
+      </w:r>
+      <w:proofErr w:type="spellEnd"/>
+      <w:r>
+        <w:rPr>
+          <w:rFonts w:ascii="Times New Roman" w:hAnsi="Times New Roman" w:cs="Times New Roman"/>
+          <w:i/>
+          <w:iCs/>
+          <w:color w:val="000000" w:themeColor="text1"/>
+          <w:sz w:val="28"/>
+          <w:szCs w:val="28"/>
+        </w:rPr>
+        <w:t xml:space="preserve"> и т.д.) или «</w:t>
+      </w:r>
+      <w:proofErr w:type="spellStart"/>
+      <w:r>
+        <w:rPr>
+          <w:rFonts w:ascii="Times New Roman" w:hAnsi="Times New Roman" w:cs="Times New Roman"/>
+          <w:i/>
+          <w:iCs/>
+          <w:color w:val="000000" w:themeColor="text1"/>
+          <w:sz w:val="28"/>
+          <w:szCs w:val="28"/>
+        </w:rPr>
+        <w:t>беллу</w:t>
+      </w:r>
+      <w:r>
+        <w:rPr>
+          <w:rFonts w:ascii="Times New Roman" w:hAnsi="Times New Roman" w:cs="Times New Roman"/>
+          <w:i/>
+          <w:iCs/>
+          <w:color w:val="000000" w:themeColor="text1"/>
+          <w:sz w:val="28"/>
+          <w:szCs w:val="28"/>
+        </w:rPr>
+        <w:t>ч</w:t>
+      </w:r>
+      <w:r>
+        <w:rPr>
+          <w:rFonts w:ascii="Times New Roman" w:hAnsi="Times New Roman" w:cs="Times New Roman"/>
+          <w:i/>
+          <w:iCs/>
+          <w:color w:val="000000" w:themeColor="text1"/>
+          <w:sz w:val="28"/>
+          <w:szCs w:val="28"/>
+        </w:rPr>
+        <w:t>чи</w:t>
+      </w:r>
+      <w:proofErr w:type="spellEnd"/>
+      <w:r>
+        <w:rPr>
+          <w:rFonts w:ascii="Times New Roman" w:hAnsi="Times New Roman" w:cs="Times New Roman"/>
+          <w:i/>
+          <w:iCs/>
+          <w:color w:val="000000" w:themeColor="text1"/>
+          <w:sz w:val="28"/>
+          <w:szCs w:val="28"/>
+        </w:rPr>
+        <w:t>».</w:t>
       </w:r>
       <w:r>
         <w:rPr>
@@ -2603,8 +2708,9 @@
           <w:sz w:val="28"/>
           <w:szCs w:val="28"/>
         </w:rPr>
-        <w:t xml:space="preserve">мы получили заголовки со словами ипотекУ, ипотекИ. Если бы </w:t>
-      </w:r>
+        <w:t xml:space="preserve">мы получили заголовки со словами </w:t>
+      </w:r>
+      <w:proofErr w:type="spellStart"/>
       <w:r>
         <w:rPr>
           <w:rFonts w:ascii="Times New Roman" w:hAnsi="Times New Roman" w:cs="Times New Roman"/>
@@ -2613,8 +2719,9 @@
           <w:sz w:val="28"/>
           <w:szCs w:val="28"/>
         </w:rPr>
-        <w:t>в списке было только</w:t>
-      </w:r>
+        <w:t>ипотекУ</w:t>
+      </w:r>
+      <w:proofErr w:type="spellEnd"/>
       <w:r>
         <w:rPr>
           <w:rFonts w:ascii="Times New Roman" w:hAnsi="Times New Roman" w:cs="Times New Roman"/>
@@ -2623,7 +2730,71 @@
           <w:sz w:val="28"/>
           <w:szCs w:val="28"/>
         </w:rPr>
-        <w:t xml:space="preserve"> слово «ипотека», то заголовки, оканчивающиеся на У и И, не отобразились бы.</w:t>
+        <w:t xml:space="preserve">, </w:t>
+      </w:r>
+      <w:proofErr w:type="spellStart"/>
+      <w:r>
+        <w:rPr>
+          <w:rFonts w:ascii="Times New Roman" w:hAnsi="Times New Roman" w:cs="Times New Roman"/>
+          <w:i/>
+          <w:iCs/>
+          <w:sz w:val="28"/>
+          <w:szCs w:val="28"/>
+        </w:rPr>
+        <w:t>ипотекИ</w:t>
+      </w:r>
+      <w:proofErr w:type="spellEnd"/>
+      <w:r>
+        <w:rPr>
+          <w:rFonts w:ascii="Times New Roman" w:hAnsi="Times New Roman" w:cs="Times New Roman"/>
+          <w:i/>
+          <w:iCs/>
+          <w:sz w:val="28"/>
+          <w:szCs w:val="28"/>
+        </w:rPr>
+        <w:t xml:space="preserve">. Если бы </w:t>
+      </w:r>
+      <w:r>
+        <w:rPr>
+          <w:rFonts w:ascii="Times New Roman" w:hAnsi="Times New Roman" w:cs="Times New Roman"/>
+          <w:i/>
+          <w:iCs/>
+          <w:sz w:val="28"/>
+          <w:szCs w:val="28"/>
+        </w:rPr>
+        <w:t>в списке было только</w:t>
+      </w:r>
+      <w:r>
+        <w:rPr>
+          <w:rFonts w:ascii="Times New Roman" w:hAnsi="Times New Roman" w:cs="Times New Roman"/>
+          <w:i/>
+          <w:iCs/>
+          <w:sz w:val="28"/>
+          <w:szCs w:val="28"/>
+        </w:rPr>
+        <w:t xml:space="preserve"> слово «ипотека», то заголовки, оканчивающиеся на У и </w:t>
+      </w:r>
+      <w:proofErr w:type="spellStart"/>
+      <w:r>
+        <w:rPr>
+          <w:rFonts w:ascii="Times New Roman" w:hAnsi="Times New Roman" w:cs="Times New Roman"/>
+          <w:i/>
+          <w:iCs/>
+          <w:sz w:val="28"/>
+          <w:szCs w:val="28"/>
+        </w:rPr>
+        <w:t>И</w:t>
+      </w:r>
+      <w:proofErr w:type="spellEnd"/>
+      <w:r>
+        <w:rPr>
+          <w:rFonts w:ascii="Times New Roman" w:hAnsi="Times New Roman" w:cs="Times New Roman"/>
+          <w:i/>
+          <w:iCs/>
+          <w:sz w:val="28"/>
+          <w:szCs w:val="28"/>
+        </w:rPr>
+        <w:t>, не отобразились бы.</w:t>
       </w:r>
     </w:p>
     <w:p>
@@ -4376,8 +4547,9 @@
           <w:lang w:eastAsia="ru-RU"/>
           <w14:ligatures w14:val="none"/>
         </w:rPr>
-        <w:t xml:space="preserve">                                      </w:t>
-      </w:r>
+        <w:t xml:space="preserve">                                   </w:t>
+      </w:r>
+      <w:proofErr w:type="gramStart"/>
       <w:r>
         <w:rPr>
           <w:rFonts w:ascii="Times New Roman" w:eastAsia="Times New Roman" w:hAnsi="Times New Roman" w:cs="Times New Roman"/>
@@ -4389,7 +4561,34 @@
           <w:lang w:eastAsia="ru-RU"/>
           <w14:ligatures w14:val="none"/>
         </w:rPr>
-        <w:t>(её значимость) я выбираю равным 2 из 10.</w:t>
+        <w:t xml:space="preserve">   </w:t>
+      </w:r>
+      <w:r>
+        <w:rPr>
+          <w:rFonts w:ascii="Times New Roman" w:eastAsia="Times New Roman" w:hAnsi="Times New Roman" w:cs="Times New Roman"/>
+          <w:i/>
+          <w:iCs/>
+          <w:kern w:val="0"/>
+          <w:sz w:val="24"/>
+          <w:szCs w:val="24"/>
+          <w:lang w:eastAsia="ru-RU"/>
+          <w14:ligatures w14:val="none"/>
+        </w:rPr>
+        <w:t>(</w:t>
+      </w:r>
+      <w:proofErr w:type="gramEnd"/>
+      <w:r>
+        <w:rPr>
+          <w:rFonts w:ascii="Times New Roman" w:eastAsia="Times New Roman" w:hAnsi="Times New Roman" w:cs="Times New Roman"/>
+          <w:i/>
+          <w:iCs/>
+          <w:kern w:val="0"/>
+          <w:sz w:val="24"/>
+          <w:szCs w:val="24"/>
+          <w:lang w:eastAsia="ru-RU"/>
+          <w14:ligatures w14:val="none"/>
+        </w:rPr>
+        <w:t>её значимость) я выбираю равным 2 из 10.</w:t>
       </w:r>
     </w:p>
     <w:p>
@@ -5393,7 +5592,67 @@
           <w:sz w:val="28"/>
           <w:szCs w:val="28"/>
         </w:rPr>
-        <w:t>«увол_т» обнаружит: «уволЯт», «уволИт»</w:t>
+        <w:t>«</w:t>
+      </w:r>
+      <w:proofErr w:type="spellStart"/>
+      <w:r>
+        <w:rPr>
+          <w:rFonts w:ascii="Times New Roman" w:hAnsi="Times New Roman" w:cs="Times New Roman"/>
+          <w:color w:val="000000" w:themeColor="text1"/>
+          <w:sz w:val="28"/>
+          <w:szCs w:val="28"/>
+        </w:rPr>
+        <w:t>увол_т</w:t>
+      </w:r>
+      <w:proofErr w:type="spellEnd"/>
+      <w:r>
+        <w:rPr>
+          <w:rFonts w:ascii="Times New Roman" w:hAnsi="Times New Roman" w:cs="Times New Roman"/>
+          <w:color w:val="000000" w:themeColor="text1"/>
+          <w:sz w:val="28"/>
+          <w:szCs w:val="28"/>
+        </w:rPr>
+        <w:t>» обнаружит: «</w:t>
+      </w:r>
+      <w:proofErr w:type="spellStart"/>
+      <w:r>
+        <w:rPr>
+          <w:rFonts w:ascii="Times New Roman" w:hAnsi="Times New Roman" w:cs="Times New Roman"/>
+          <w:color w:val="000000" w:themeColor="text1"/>
+          <w:sz w:val="28"/>
+          <w:szCs w:val="28"/>
+        </w:rPr>
+        <w:t>уволЯт</w:t>
+      </w:r>
+      <w:proofErr w:type="spellEnd"/>
+      <w:r>
+        <w:rPr>
+          <w:rFonts w:ascii="Times New Roman" w:hAnsi="Times New Roman" w:cs="Times New Roman"/>
+          <w:color w:val="000000" w:themeColor="text1"/>
+          <w:sz w:val="28"/>
+          <w:szCs w:val="28"/>
+        </w:rPr>
+        <w:t>», «</w:t>
+      </w:r>
+      <w:proofErr w:type="spellStart"/>
+      <w:r>
+        <w:rPr>
+          <w:rFonts w:ascii="Times New Roman" w:hAnsi="Times New Roman" w:cs="Times New Roman"/>
+          <w:color w:val="000000" w:themeColor="text1"/>
+          <w:sz w:val="28"/>
+          <w:szCs w:val="28"/>
+        </w:rPr>
+        <w:t>уволИт</w:t>
+      </w:r>
+      <w:proofErr w:type="spellEnd"/>
+      <w:r>
+        <w:rPr>
+          <w:rFonts w:ascii="Times New Roman" w:hAnsi="Times New Roman" w:cs="Times New Roman"/>
+          <w:color w:val="000000" w:themeColor="text1"/>
+          <w:sz w:val="28"/>
+          <w:szCs w:val="28"/>
+        </w:rPr>
+        <w:t>»</w:t>
       </w:r>
       <w:r>
         <w:rPr>
@@ -5726,7 +5985,25 @@
           <w:sz w:val="28"/>
           <w:szCs w:val="28"/>
         </w:rPr>
-        <w:t xml:space="preserve"> заполнять для более глубокого анализа, т.е. у слова «бесплатн» стоит «+» и все новости, где оно встречается, будут иметь позитивную оценку. Даже новость «отменили бесплатный проезд» будет положительной. Поэтому и добавлен </w:t>
+        <w:t xml:space="preserve"> заполнять для более глубокого анализа, т.е. у слова «</w:t>
+      </w:r>
+      <w:proofErr w:type="spellStart"/>
+      <w:r>
+        <w:rPr>
+          <w:rFonts w:ascii="Times New Roman" w:hAnsi="Times New Roman" w:cs="Times New Roman"/>
+          <w:sz w:val="28"/>
+          <w:szCs w:val="28"/>
+        </w:rPr>
+        <w:t>бесплатн</w:t>
+      </w:r>
+      <w:proofErr w:type="spellEnd"/>
+      <w:r>
+        <w:rPr>
+          <w:rFonts w:ascii="Times New Roman" w:hAnsi="Times New Roman" w:cs="Times New Roman"/>
+          <w:sz w:val="28"/>
+          <w:szCs w:val="28"/>
+        </w:rPr>
+        <w:t xml:space="preserve">» стоит «+» и все новости, где оно встречается, будут иметь позитивную оценку. Даже новость «отменили бесплатный проезд» будет положительной. Поэтому и добавлен </w:t>
       </w:r>
       <w:r>
         <w:rPr>
@@ -5775,8 +6052,36 @@
           <w:sz w:val="28"/>
           <w:szCs w:val="28"/>
         </w:rPr>
-        <w:t>Теперь все «бесплатн» получат «+», а когда встретится новость, подходящая под «отмен%бесплатн</w:t>
-      </w:r>
+        <w:t>Теперь все «</w:t>
+      </w:r>
+      <w:proofErr w:type="spellStart"/>
+      <w:r>
+        <w:rPr>
+          <w:rFonts w:ascii="Times New Roman" w:hAnsi="Times New Roman" w:cs="Times New Roman"/>
+          <w:sz w:val="28"/>
+          <w:szCs w:val="28"/>
+        </w:rPr>
+        <w:t>бесплатн</w:t>
+      </w:r>
+      <w:proofErr w:type="spellEnd"/>
+      <w:r>
+        <w:rPr>
+          <w:rFonts w:ascii="Times New Roman" w:hAnsi="Times New Roman" w:cs="Times New Roman"/>
+          <w:sz w:val="28"/>
+          <w:szCs w:val="28"/>
+        </w:rPr>
+        <w:t>» получат «+», а когда встретится новость, подходящая под «</w:t>
+      </w:r>
+      <w:proofErr w:type="spellStart"/>
+      <w:r>
+        <w:rPr>
+          <w:rFonts w:ascii="Times New Roman" w:hAnsi="Times New Roman" w:cs="Times New Roman"/>
+          <w:sz w:val="28"/>
+          <w:szCs w:val="28"/>
+        </w:rPr>
+        <w:t>отмен%бесплатн</w:t>
+      </w:r>
+      <w:proofErr w:type="spellEnd"/>
       <w:r>
         <w:rPr>
           <w:rFonts w:ascii="Times New Roman" w:hAnsi="Times New Roman" w:cs="Times New Roman"/>
@@ -6131,7 +6436,16 @@
           <w:sz w:val="28"/>
           <w:szCs w:val="28"/>
         </w:rPr>
-        <w:t>итаете их и ещё раз нажимаете поиск всех новостей и получаете только новые заголовки</w:t>
+        <w:t xml:space="preserve">итаете их и ещё раз нажимаете поиск всех новостей и получаете только новые </w:t>
+      </w:r>
+      <w:proofErr w:type="gramStart"/>
+      <w:r>
+        <w:rPr>
+          <w:rFonts w:ascii="Times New Roman" w:hAnsi="Times New Roman" w:cs="Times New Roman"/>
+          <w:sz w:val="28"/>
+          <w:szCs w:val="28"/>
+        </w:rPr>
+        <w:t>заголовки</w:t>
       </w:r>
       <w:r>
         <w:rPr>
@@ -6147,7 +6461,16 @@
           <w:sz w:val="28"/>
           <w:szCs w:val="28"/>
         </w:rPr>
-        <w:t xml:space="preserve">                </w:t>
+        <w:t xml:space="preserve">  </w:t>
+      </w:r>
+      <w:proofErr w:type="gramEnd"/>
+      <w:r>
+        <w:rPr>
+          <w:rFonts w:ascii="Times New Roman" w:hAnsi="Times New Roman" w:cs="Times New Roman"/>
+          <w:sz w:val="28"/>
+          <w:szCs w:val="28"/>
+        </w:rPr>
+        <w:t xml:space="preserve">              </w:t>
       </w:r>
       <w:r>
         <w:rPr>
@@ -7021,7 +7344,16 @@
           <w:sz w:val="28"/>
           <w:szCs w:val="28"/>
         </w:rPr>
-        <w:t>ограничение в 10 тысяч строк</w:t>
+        <w:t xml:space="preserve">ограничение в 10 тысяч </w:t>
+      </w:r>
+      <w:proofErr w:type="gramStart"/>
+      <w:r>
+        <w:rPr>
+          <w:rFonts w:ascii="Times New Roman" w:hAnsi="Times New Roman" w:cs="Times New Roman"/>
+          <w:sz w:val="28"/>
+          <w:szCs w:val="28"/>
+        </w:rPr>
+        <w:t>строк</w:t>
       </w:r>
       <w:r>
         <w:rPr>
@@ -7037,7 +7369,16 @@
           <w:sz w:val="28"/>
           <w:szCs w:val="28"/>
         </w:rPr>
-        <w:t xml:space="preserve">                            и </w:t>
+        <w:t xml:space="preserve">   </w:t>
+      </w:r>
+      <w:proofErr w:type="gramEnd"/>
+      <w:r>
+        <w:rPr>
+          <w:rFonts w:ascii="Times New Roman" w:hAnsi="Times New Roman" w:cs="Times New Roman"/>
+          <w:sz w:val="28"/>
+          <w:szCs w:val="28"/>
+        </w:rPr>
+        <w:t xml:space="preserve">                         и </w:t>
       </w:r>
       <w:r>
         <w:rPr>
@@ -7273,8 +7614,20 @@
           <w:sz w:val="28"/>
           <w:szCs w:val="28"/>
         </w:rPr>
-        <w:t xml:space="preserve">                     «</w:t>
-      </w:r>
+        <w:t xml:space="preserve">                  </w:t>
+      </w:r>
+      <w:proofErr w:type="gramStart"/>
+      <w:r>
+        <w:rPr>
+          <w:rFonts w:ascii="Times New Roman" w:hAnsi="Times New Roman" w:cs="Times New Roman"/>
+          <w:b/>
+          <w:bCs/>
+          <w:sz w:val="28"/>
+          <w:szCs w:val="28"/>
+        </w:rPr>
+        <w:t xml:space="preserve">   «</w:t>
+      </w:r>
+      <w:proofErr w:type="gramEnd"/>
       <w:r>
         <w:rPr>
           <w:rFonts w:ascii="Times New Roman" w:hAnsi="Times New Roman" w:cs="Times New Roman"/>
@@ -10189,6 +10542,7 @@
         </w:rPr>
         <w:t xml:space="preserve"> (точку с запятой не ставим умышленно)</w:t>
       </w:r>
+      <w:proofErr w:type="gramStart"/>
       <w:r>
         <w:rPr>
           <w:rFonts w:ascii="Times New Roman" w:hAnsi="Times New Roman" w:cs="Times New Roman"/>
@@ -10230,6 +10584,7 @@
         </w:rPr>
         <w:t>tables</w:t>
       </w:r>
+      <w:proofErr w:type="gramEnd"/>
     </w:p>
     <w:p>
       <w:pPr>
@@ -10372,6 +10727,7 @@
           <w:lang w:val="en-US"/>
         </w:rPr>
       </w:pPr>
+      <w:proofErr w:type="gramStart"/>
       <w:r>
         <w:rPr>
           <w:rFonts w:ascii="Times New Roman" w:hAnsi="Times New Roman" w:cs="Times New Roman"/>
@@ -10396,6 +10752,7 @@
         </w:rPr>
         <w:t>header</w:t>
       </w:r>
+      <w:proofErr w:type="gramEnd"/>
       <w:r>
         <w:rPr>
           <w:rFonts w:ascii="Times New Roman" w:hAnsi="Times New Roman" w:cs="Times New Roman"/>
@@ -10433,6 +10790,7 @@
           <w:lang w:val="en-US"/>
         </w:rPr>
       </w:pPr>
+      <w:proofErr w:type="gramStart"/>
       <w:r>
         <w:rPr>
           <w:rFonts w:ascii="Times New Roman" w:hAnsi="Times New Roman" w:cs="Times New Roman"/>
@@ -10457,6 +10815,7 @@
         </w:rPr>
         <w:t>mode</w:t>
       </w:r>
+      <w:proofErr w:type="gramEnd"/>
       <w:r>
         <w:rPr>
           <w:rFonts w:ascii="Times New Roman" w:hAnsi="Times New Roman" w:cs="Times New Roman"/>
@@ -12758,25 +13117,7 @@
             <w:sz w:val="28"/>
             <w:szCs w:val="28"/>
           </w:rPr>
-          <w:t>https://github.com/mrprogre/b</w:t>
-        </w:r>
-        <w:r>
-          <w:rPr>
-            <w:rStyle w:val="a4"/>
-            <w:rFonts w:ascii="Times New Roman" w:hAnsi="Times New Roman" w:cs="Times New Roman"/>
-            <w:sz w:val="28"/>
-            <w:szCs w:val="28"/>
-          </w:rPr>
-          <w:t>r</w:t>
-        </w:r>
-        <w:r>
-          <w:rPr>
-            <w:rStyle w:val="a4"/>
-            <w:rFonts w:ascii="Times New Roman" w:hAnsi="Times New Roman" w:cs="Times New Roman"/>
-            <w:sz w:val="28"/>
-            <w:szCs w:val="28"/>
-          </w:rPr>
-          <w:t>ain-shake-game</w:t>
+          <w:t>https://github.com/mrprogre/brain-shake-game</w:t>
         </w:r>
       </w:hyperlink>
       <w:r>

</xml_diff>